<commit_message>
add updated library research plan
</commit_message>
<xml_diff>
--- a/files/POLS235_LibraryResearchPlan_202009.docx
+++ b/files/POLS235_LibraryResearchPlan_202009.docx
@@ -115,13 +115,13 @@
         <w:t xml:space="preserve"> on </w:t>
       </w:r>
       <w:r>
-        <w:t>Wednesday</w:t>
+        <w:t>Friday</w:t>
       </w:r>
       <w:r>
         <w:t>, 9/1</w:t>
       </w:r>
       <w:r>
-        <w:t>6</w:t>
+        <w:t>8</w:t>
       </w:r>
       <w:r>
         <w:t xml:space="preserve"> and I will provide feedback</w:t>
@@ -139,14 +139,16 @@
         <w:t xml:space="preserve">on </w:t>
       </w:r>
       <w:r>
-        <w:t>Friday</w:t>
-      </w:r>
-      <w:r>
-        <w:t>, 9/1</w:t>
-      </w:r>
-      <w:r>
-        <w:t>8</w:t>
-      </w:r>
+        <w:t>Tuesday</w:t>
+      </w:r>
+      <w:r>
+        <w:t>, 9/</w:t>
+      </w:r>
+      <w:r>
+        <w:t>22</w:t>
+      </w:r>
+      <w:bookmarkStart w:id="0" w:name="_GoBack"/>
+      <w:bookmarkEnd w:id="0"/>
     </w:p>
     <w:p/>
     <w:p>
@@ -991,8 +993,6 @@
     <w:r>
       <w:t>8</w:t>
     </w:r>
-    <w:bookmarkStart w:id="0" w:name="_GoBack"/>
-    <w:bookmarkEnd w:id="0"/>
     <w:r>
       <w:t>/</w:t>
     </w:r>
@@ -2339,18 +2339,18 @@
 </file>
 
 <file path=customXml/item2.xml><?xml version="1.0" encoding="utf-8"?>
+<p:properties xmlns:p="http://schemas.microsoft.com/office/2006/metadata/properties" xmlns:xsi="http://www.w3.org/2001/XMLSchema-instance" xmlns:pc="http://schemas.microsoft.com/office/infopath/2007/PartnerControls">
+  <documentManagement/>
+</p:properties>
+</file>
+
+<file path=customXml/item3.xml><?xml version="1.0" encoding="utf-8"?>
 <?mso-contentType ?>
 <FormTemplates xmlns="http://schemas.microsoft.com/sharepoint/v3/contenttype/forms">
   <Display>DocumentLibraryForm</Display>
   <Edit>DocumentLibraryForm</Edit>
   <New>DocumentLibraryForm</New>
 </FormTemplates>
-</file>
-
-<file path=customXml/item3.xml><?xml version="1.0" encoding="utf-8"?>
-<p:properties xmlns:p="http://schemas.microsoft.com/office/2006/metadata/properties" xmlns:xsi="http://www.w3.org/2001/XMLSchema-instance" xmlns:pc="http://schemas.microsoft.com/office/infopath/2007/PartnerControls">
-  <documentManagement/>
-</p:properties>
 </file>
 
 <file path=customXml/itemProps1.xml><?xml version="1.0" encoding="utf-8"?>
@@ -2373,18 +2373,18 @@
 </file>
 
 <file path=customXml/itemProps2.xml><?xml version="1.0" encoding="utf-8"?>
-<ds:datastoreItem xmlns:ds="http://schemas.openxmlformats.org/officeDocument/2006/customXml" ds:itemID="{53B4D96F-7BEB-47D4-A13B-11810110AE99}">
-  <ds:schemaRefs>
-    <ds:schemaRef ds:uri="http://schemas.microsoft.com/sharepoint/v3/contenttype/forms"/>
-  </ds:schemaRefs>
-</ds:datastoreItem>
-</file>
-
-<file path=customXml/itemProps3.xml><?xml version="1.0" encoding="utf-8"?>
 <ds:datastoreItem xmlns:ds="http://schemas.openxmlformats.org/officeDocument/2006/customXml" ds:itemID="{B4E71AC3-22C0-4498-981C-49E167701AF9}">
   <ds:schemaRefs>
     <ds:schemaRef ds:uri="http://schemas.microsoft.com/office/2006/metadata/properties"/>
     <ds:schemaRef ds:uri="http://schemas.microsoft.com/office/infopath/2007/PartnerControls"/>
   </ds:schemaRefs>
 </ds:datastoreItem>
+</file>
+
+<file path=customXml/itemProps3.xml><?xml version="1.0" encoding="utf-8"?>
+<ds:datastoreItem xmlns:ds="http://schemas.openxmlformats.org/officeDocument/2006/customXml" ds:itemID="{53B4D96F-7BEB-47D4-A13B-11810110AE99}">
+  <ds:schemaRefs>
+    <ds:schemaRef ds:uri="http://schemas.microsoft.com/sharepoint/v3/contenttype/forms"/>
+  </ds:schemaRefs>
+</ds:datastoreItem>
 </file>
</xml_diff>